<commit_message>
Added some execution of actions.
</commit_message>
<xml_diff>
--- a/Design Docs/Actions.docx
+++ b/Design Docs/Actions.docx
@@ -52,6 +52,60 @@
       <w:r>
         <w:t>book to determine the correct code to start it back up.</w:t>
       </w:r>
+      <w:r>
+        <w:t xml:space="preserve"> Camera starts</w:t>
+      </w:r>
+      <w:r>
+        <w:t xml:space="preserve"> to go black as soon as you spaw</w:t>
+      </w:r>
+      <w:r>
+        <w:t>n.</w:t>
+      </w:r>
+    </w:p>
+    <w:p>
+      <w:pPr>
+        <w:pStyle w:val="ListParagraph"/>
+        <w:numPr>
+          <w:ilvl w:val="0"/>
+          <w:numId w:val="1"/>
+        </w:numPr>
+      </w:pPr>
+      <w:r>
+        <w:t>77 – 14 to turn it on.</w:t>
+      </w:r>
+    </w:p>
+    <w:p>
+      <w:pPr>
+        <w:pStyle w:val="ListParagraph"/>
+        <w:numPr>
+          <w:ilvl w:val="0"/>
+          <w:numId w:val="1"/>
+        </w:numPr>
+      </w:pPr>
+      <w:r>
+        <w:t>Then error code – CO2 scrubbers not on.</w:t>
+      </w:r>
+    </w:p>
+    <w:p>
+      <w:pPr>
+        <w:pStyle w:val="ListParagraph"/>
+        <w:numPr>
+          <w:ilvl w:val="0"/>
+          <w:numId w:val="1"/>
+        </w:numPr>
+      </w:pPr>
+      <w:r>
+        <w:t>77 – 56 to turn it on.</w:t>
+      </w:r>
+    </w:p>
+    <w:p>
+      <w:pPr>
+        <w:pStyle w:val="ListParagraph"/>
+        <w:numPr>
+          <w:ilvl w:val="0"/>
+          <w:numId w:val="1"/>
+        </w:numPr>
+      </w:pPr>
     </w:p>
     <w:sectPr>
       <w:pgSz w:w="11906" w:h="16838"/>

</xml_diff>